<commit_message>
Codes for graphs in prac 9
</commit_message>
<xml_diff>
--- a/EpiR-Tampere2020-prac9.docx
+++ b/EpiR-Tampere2020-prac9.docx
@@ -3926,6 +3926,239 @@
           <w:rStyle w:val="VerbatimChar"/>
         </w:rPr>
         <w:t xml:space="preserve">8:         NA        NA         NA          NA</w:t>
+      </w:r>
+    </w:p>
+    <w:p>
+      <w:pPr>
+        <w:pStyle w:val="SourceCode"/>
+      </w:pPr>
+      <w:r>
+        <w:rPr>
+          <w:rStyle w:val="KeywordTok"/>
+        </w:rPr>
+        <w:t xml:space="preserve">plot</w:t>
+      </w:r>
+      <w:r>
+        <w:rPr>
+          <w:rStyle w:val="NormalTok"/>
+        </w:rPr>
+        <w:t xml:space="preserve">(st.rel[st.rel</w:t>
+      </w:r>
+      <w:r>
+        <w:rPr>
+          <w:rStyle w:val="OperatorTok"/>
+        </w:rPr>
+        <w:t xml:space="preserve">$</w:t>
+      </w:r>
+      <w:r>
+        <w:rPr>
+          <w:rStyle w:val="NormalTok"/>
+        </w:rPr>
+        <w:t xml:space="preserve">period</w:t>
+      </w:r>
+      <w:r>
+        <w:rPr>
+          <w:rStyle w:val="OperatorTok"/>
+        </w:rPr>
+        <w:t xml:space="preserve">==</w:t>
+      </w:r>
+      <w:r>
+        <w:rPr>
+          <w:rStyle w:val="StringTok"/>
+        </w:rPr>
+        <w:t xml:space="preserve">"[1993,2003)"</w:t>
+      </w:r>
+      <w:r>
+        <w:rPr>
+          <w:rStyle w:val="NormalTok"/>
+        </w:rPr>
+        <w:t xml:space="preserve">,])</w:t>
+      </w:r>
+      <w:r>
+        <w:br/>
+      </w:r>
+      <w:r>
+        <w:rPr>
+          <w:rStyle w:val="KeywordTok"/>
+        </w:rPr>
+        <w:t xml:space="preserve">lines</w:t>
+      </w:r>
+      <w:r>
+        <w:rPr>
+          <w:rStyle w:val="NormalTok"/>
+        </w:rPr>
+        <w:t xml:space="preserve">(st.rel[st.rel</w:t>
+      </w:r>
+      <w:r>
+        <w:rPr>
+          <w:rStyle w:val="OperatorTok"/>
+        </w:rPr>
+        <w:t xml:space="preserve">$</w:t>
+      </w:r>
+      <w:r>
+        <w:rPr>
+          <w:rStyle w:val="NormalTok"/>
+        </w:rPr>
+        <w:t xml:space="preserve">period</w:t>
+      </w:r>
+      <w:r>
+        <w:rPr>
+          <w:rStyle w:val="OperatorTok"/>
+        </w:rPr>
+        <w:t xml:space="preserve">==</w:t>
+      </w:r>
+      <w:r>
+        <w:rPr>
+          <w:rStyle w:val="StringTok"/>
+        </w:rPr>
+        <w:t xml:space="preserve">"[2003,2013)"</w:t>
+      </w:r>
+      <w:r>
+        <w:rPr>
+          <w:rStyle w:val="NormalTok"/>
+        </w:rPr>
+        <w:t xml:space="preserve">,],</w:t>
+      </w:r>
+      <w:r>
+        <w:rPr>
+          <w:rStyle w:val="DataTypeTok"/>
+        </w:rPr>
+        <w:t xml:space="preserve">col=</w:t>
+      </w:r>
+      <w:r>
+        <w:rPr>
+          <w:rStyle w:val="StringTok"/>
+        </w:rPr>
+        <w:t xml:space="preserve">"red"</w:t>
+      </w:r>
+      <w:r>
+        <w:rPr>
+          <w:rStyle w:val="NormalTok"/>
+        </w:rPr>
+        <w:t xml:space="preserve">)</w:t>
+      </w:r>
+      <w:r>
+        <w:br/>
+      </w:r>
+      <w:r>
+        <w:rPr>
+          <w:rStyle w:val="KeywordTok"/>
+        </w:rPr>
+        <w:t xml:space="preserve">legend</w:t>
+      </w:r>
+      <w:r>
+        <w:rPr>
+          <w:rStyle w:val="NormalTok"/>
+        </w:rPr>
+        <w:t xml:space="preserve">(</w:t>
+      </w:r>
+      <w:r>
+        <w:rPr>
+          <w:rStyle w:val="StringTok"/>
+        </w:rPr>
+        <w:t xml:space="preserve">"topright"</w:t>
+      </w:r>
+      <w:r>
+        <w:rPr>
+          <w:rStyle w:val="NormalTok"/>
+        </w:rPr>
+        <w:t xml:space="preserve">,</w:t>
+      </w:r>
+      <w:r>
+        <w:rPr>
+          <w:rStyle w:val="KeywordTok"/>
+        </w:rPr>
+        <w:t xml:space="preserve">c</w:t>
+      </w:r>
+      <w:r>
+        <w:rPr>
+          <w:rStyle w:val="NormalTok"/>
+        </w:rPr>
+        <w:t xml:space="preserve">(</w:t>
+      </w:r>
+      <w:r>
+        <w:rPr>
+          <w:rStyle w:val="StringTok"/>
+        </w:rPr>
+        <w:t xml:space="preserve">"1993-2002"</w:t>
+      </w:r>
+      <w:r>
+        <w:rPr>
+          <w:rStyle w:val="NormalTok"/>
+        </w:rPr>
+        <w:t xml:space="preserve">,</w:t>
+      </w:r>
+      <w:r>
+        <w:rPr>
+          <w:rStyle w:val="StringTok"/>
+        </w:rPr>
+        <w:t xml:space="preserve">"2003-2012"</w:t>
+      </w:r>
+      <w:r>
+        <w:rPr>
+          <w:rStyle w:val="NormalTok"/>
+        </w:rPr>
+        <w:t xml:space="preserve">),</w:t>
+      </w:r>
+      <w:r>
+        <w:rPr>
+          <w:rStyle w:val="DataTypeTok"/>
+        </w:rPr>
+        <w:t xml:space="preserve">col=</w:t>
+      </w:r>
+      <w:r>
+        <w:rPr>
+          <w:rStyle w:val="KeywordTok"/>
+        </w:rPr>
+        <w:t xml:space="preserve">c</w:t>
+      </w:r>
+      <w:r>
+        <w:rPr>
+          <w:rStyle w:val="NormalTok"/>
+        </w:rPr>
+        <w:t xml:space="preserve">(</w:t>
+      </w:r>
+      <w:r>
+        <w:rPr>
+          <w:rStyle w:val="StringTok"/>
+        </w:rPr>
+        <w:t xml:space="preserve">"black"</w:t>
+      </w:r>
+      <w:r>
+        <w:rPr>
+          <w:rStyle w:val="NormalTok"/>
+        </w:rPr>
+        <w:t xml:space="preserve">,</w:t>
+      </w:r>
+      <w:r>
+        <w:rPr>
+          <w:rStyle w:val="StringTok"/>
+        </w:rPr>
+        <w:t xml:space="preserve">"red"</w:t>
+      </w:r>
+      <w:r>
+        <w:rPr>
+          <w:rStyle w:val="NormalTok"/>
+        </w:rPr>
+        <w:t xml:space="preserve">),</w:t>
+      </w:r>
+      <w:r>
+        <w:rPr>
+          <w:rStyle w:val="DataTypeTok"/>
+        </w:rPr>
+        <w:t xml:space="preserve">lty=</w:t>
+      </w:r>
+      <w:r>
+        <w:rPr>
+          <w:rStyle w:val="DecValTok"/>
+        </w:rPr>
+        <w:t xml:space="preserve">1</w:t>
+      </w:r>
+      <w:r>
+        <w:rPr>
+          <w:rStyle w:val="NormalTok"/>
+        </w:rPr>
+        <w:t xml:space="preserve">)</w:t>
       </w:r>
     </w:p>
     <w:p>

</xml_diff>

<commit_message>
Corrections to practical 9
</commit_message>
<xml_diff>
--- a/EpiR-Tampere2020-prac9.docx
+++ b/EpiR-Tampere2020-prac9.docx
@@ -2101,6 +2101,29 @@
     </w:p>
     <w:p>
       <w:pPr>
+        <w:pStyle w:val="FirstParagraph"/>
+      </w:pPr>
+      <w:r>
+        <w:t xml:space="preserve">By default,</w:t>
+      </w:r>
+      <w:r>
+        <w:t xml:space="preserve"> </w:t>
+      </w:r>
+      <w:r>
+        <w:rPr>
+          <w:rStyle w:val="VerbatimChar"/>
+        </w:rPr>
+        <w:t xml:space="preserve">survtab</w:t>
+      </w:r>
+      <w:r>
+        <w:t xml:space="preserve"> </w:t>
+      </w:r>
+      <w:r>
+        <w:t xml:space="preserve">function uses the Ederer II estimator for relative survival.</w:t>
+      </w:r>
+    </w:p>
+    <w:p>
+      <w:pPr>
         <w:pStyle w:val="Heading2"/>
       </w:pPr>
       <w:bookmarkStart w:id="28" w:name="X8c41da1b3bb13581cd9855275137c90b65a4b47"/>
@@ -3545,6 +3568,30 @@
         <w:t xml:space="preserve"> pm,</w:t>
       </w:r>
       <w:r>
+        <w:rPr>
+          <w:rStyle w:val="DataTypeTok"/>
+        </w:rPr>
+        <w:t xml:space="preserve">surv.type =</w:t>
+      </w:r>
+      <w:r>
+        <w:rPr>
+          <w:rStyle w:val="NormalTok"/>
+        </w:rPr>
+        <w:t xml:space="preserve"> </w:t>
+      </w:r>
+      <w:r>
+        <w:rPr>
+          <w:rStyle w:val="StringTok"/>
+        </w:rPr>
+        <w:t xml:space="preserve">"surv.rel"</w:t>
+      </w:r>
+      <w:r>
+        <w:rPr>
+          <w:rStyle w:val="NormalTok"/>
+        </w:rPr>
+        <w:t xml:space="preserve">,</w:t>
+      </w:r>
+      <w:r>
         <w:br/>
       </w:r>
       <w:r>
@@ -3557,19 +3604,19 @@
         <w:rPr>
           <w:rStyle w:val="DataTypeTok"/>
         </w:rPr>
-        <w:t xml:space="preserve">surv.type =</w:t>
-      </w:r>
-      <w:r>
-        <w:rPr>
-          <w:rStyle w:val="NormalTok"/>
-        </w:rPr>
-        <w:t xml:space="preserve"> </w:t>
-      </w:r>
-      <w:r>
-        <w:rPr>
-          <w:rStyle w:val="StringTok"/>
-        </w:rPr>
-        <w:t xml:space="preserve">"surv.rel"</w:t>
+        <w:t xml:space="preserve">relsurv.method =</w:t>
+      </w:r>
+      <w:r>
+        <w:rPr>
+          <w:rStyle w:val="NormalTok"/>
+        </w:rPr>
+        <w:t xml:space="preserve"> </w:t>
+      </w:r>
+      <w:r>
+        <w:rPr>
+          <w:rStyle w:val="StringTok"/>
+        </w:rPr>
+        <w:t xml:space="preserve">"pp"</w:t>
       </w:r>
       <w:r>
         <w:rPr>
@@ -3691,241 +3738,469 @@
         <w:rPr>
           <w:rStyle w:val="VerbatimChar"/>
         </w:rPr>
-        <w:t xml:space="preserve">   sex      period surv.int     Tstart Tstop      delta  d       pyrs</w:t>
-      </w:r>
-      <w:r>
-        <w:br/>
-      </w:r>
-      <w:r>
-        <w:rPr>
-          <w:rStyle w:val="VerbatimChar"/>
-        </w:rPr>
-        <w:t xml:space="preserve">1:   1 [1993,2003)       12  0.9166667     1 0.08333333 60 248.824778</w:t>
-      </w:r>
-      <w:r>
-        <w:br/>
-      </w:r>
-      <w:r>
-        <w:rPr>
-          <w:rStyle w:val="VerbatimChar"/>
-        </w:rPr>
-        <w:t xml:space="preserve">2:   1 [1993,2003)       60  4.9166667     5 0.08333333 13 154.472450</w:t>
-      </w:r>
-      <w:r>
-        <w:br/>
-      </w:r>
-      <w:r>
-        <w:rPr>
-          <w:rStyle w:val="VerbatimChar"/>
-        </w:rPr>
-        <w:t xml:space="preserve">3:   1 [1993,2003)      120  9.9166667    10 0.08333333  5 112.798768</w:t>
-      </w:r>
-      <w:r>
-        <w:br/>
-      </w:r>
-      <w:r>
-        <w:rPr>
-          <w:rStyle w:val="VerbatimChar"/>
-        </w:rPr>
-        <w:t xml:space="preserve">4:   1 [1993,2003)      180 14.9166667    15 0.08333333  1  40.066222</w:t>
-      </w:r>
-      <w:r>
-        <w:br/>
-      </w:r>
-      <w:r>
-        <w:rPr>
-          <w:rStyle w:val="VerbatimChar"/>
-        </w:rPr>
-        <w:t xml:space="preserve">5:   1 [2003,2013)       12  0.9166667     1 0.08333333 47 260.312286</w:t>
-      </w:r>
-      <w:r>
-        <w:br/>
-      </w:r>
-      <w:r>
-        <w:rPr>
-          <w:rStyle w:val="VerbatimChar"/>
-        </w:rPr>
-        <w:t xml:space="preserve">6:   1 [2003,2013)       60  4.9166667     5 0.08333333  4  98.659993</w:t>
-      </w:r>
-      <w:r>
-        <w:br/>
-      </w:r>
-      <w:r>
-        <w:rPr>
-          <w:rStyle w:val="VerbatimChar"/>
-        </w:rPr>
-        <w:t xml:space="preserve">7:   1 [2003,2013)      120  9.9166667    10 0.08333333  0   0.365332</w:t>
-      </w:r>
-      <w:r>
-        <w:br/>
-      </w:r>
-      <w:r>
-        <w:rPr>
-          <w:rStyle w:val="VerbatimChar"/>
-        </w:rPr>
-        <w:t xml:space="preserve">8:   1 [2003,2013)       NA         NA    NA         NA NA         NA</w:t>
-      </w:r>
-      <w:r>
-        <w:br/>
-      </w:r>
-      <w:r>
-        <w:rPr>
-          <w:rStyle w:val="VerbatimChar"/>
-        </w:rPr>
-        <w:t xml:space="preserve">        d.exp surv.obs.as.lo surv.obs.as surv.obs.as.hi SE.surv.obs.as</w:t>
-      </w:r>
-      <w:r>
-        <w:br/>
-      </w:r>
-      <w:r>
-        <w:rPr>
-          <w:rStyle w:val="VerbatimChar"/>
-        </w:rPr>
-        <w:t xml:space="preserve">1: 9.09563484      0.7721363   0.7849992      0.7972344    0.006401154</w:t>
-      </w:r>
-      <w:r>
-        <w:br/>
-      </w:r>
-      <w:r>
-        <w:rPr>
-          <w:rStyle w:val="VerbatimChar"/>
-        </w:rPr>
-        <w:t xml:space="preserve">2: 6.11622165      0.5018975   0.5177134      0.5332825    0.008008062</w:t>
-      </w:r>
-      <w:r>
-        <w:br/>
-      </w:r>
-      <w:r>
-        <w:rPr>
-          <w:rStyle w:val="VerbatimChar"/>
-        </w:rPr>
-        <w:t xml:space="preserve">3: 5.15019634      0.3856067   0.4010478      0.4164331    0.007866129</w:t>
-      </w:r>
-      <w:r>
-        <w:br/>
-      </w:r>
-      <w:r>
-        <w:rPr>
-          <w:rStyle w:val="VerbatimChar"/>
-        </w:rPr>
-        <w:t xml:space="preserve">4: 2.11596923      0.3077360   0.3235001      0.3393524    0.008068372</w:t>
-      </w:r>
-      <w:r>
-        <w:br/>
-      </w:r>
-      <w:r>
-        <w:rPr>
-          <w:rStyle w:val="VerbatimChar"/>
-        </w:rPr>
-        <w:t xml:space="preserve">5: 7.29231605      0.8165912   0.8277087      0.8382208    0.005515817</w:t>
-      </w:r>
-      <w:r>
-        <w:br/>
-      </w:r>
-      <w:r>
-        <w:rPr>
-          <w:rStyle w:val="VerbatimChar"/>
-        </w:rPr>
-        <w:t xml:space="preserve">6: 3.10701614      0.5879067   0.6043383      0.6203412    0.008275263</w:t>
-      </w:r>
-      <w:r>
-        <w:br/>
-      </w:r>
-      <w:r>
-        <w:rPr>
-          <w:rStyle w:val="VerbatimChar"/>
-        </w:rPr>
-        <w:t xml:space="preserve">7: 0.00968556      0.4804040   0.5017128      0.5226223    0.010774136</w:t>
-      </w:r>
-      <w:r>
-        <w:br/>
-      </w:r>
-      <w:r>
-        <w:rPr>
-          <w:rStyle w:val="VerbatimChar"/>
-        </w:rPr>
-        <w:t xml:space="preserve">8:         NA             NA          NA             NA             NA</w:t>
-      </w:r>
-      <w:r>
-        <w:br/>
-      </w:r>
-      <w:r>
-        <w:rPr>
-          <w:rStyle w:val="VerbatimChar"/>
-        </w:rPr>
-        <w:t xml:space="preserve">   r.e2.as.lo   r.e2.as r.e2.as.hi  SE.r.e2.as</w:t>
-      </w:r>
-      <w:r>
-        <w:br/>
-      </w:r>
-      <w:r>
-        <w:rPr>
-          <w:rStyle w:val="VerbatimChar"/>
-        </w:rPr>
-        <w:t xml:space="preserve">1:  0.7936840 0.8070312  0.8196157 0.006612849</w:t>
-      </w:r>
-      <w:r>
-        <w:br/>
-      </w:r>
-      <w:r>
-        <w:rPr>
-          <w:rStyle w:val="VerbatimChar"/>
-        </w:rPr>
-        <w:t xml:space="preserve">2:  0.5734342 0.5919015  0.6098606 0.009294218</w:t>
-      </w:r>
-      <w:r>
-        <w:br/>
-      </w:r>
-      <w:r>
-        <w:rPr>
-          <w:rStyle w:val="VerbatimChar"/>
-        </w:rPr>
-        <w:t xml:space="preserve">3:  0.5147726 0.5375984  0.5598470 0.011502965</w:t>
-      </w:r>
-      <w:r>
-        <w:br/>
-      </w:r>
-      <w:r>
-        <w:rPr>
-          <w:rStyle w:val="VerbatimChar"/>
-        </w:rPr>
-        <w:t xml:space="preserve">4:  0.5037066 0.5431610  0.5808687 0.019705047</w:t>
-      </w:r>
-      <w:r>
-        <w:br/>
-      </w:r>
-      <w:r>
-        <w:rPr>
-          <w:rStyle w:val="VerbatimChar"/>
-        </w:rPr>
-        <w:t xml:space="preserve">5:  0.8348022 0.8463516  0.8571640 0.005701507</w:t>
-      </w:r>
-      <w:r>
-        <w:br/>
-      </w:r>
-      <w:r>
-        <w:rPr>
-          <w:rStyle w:val="VerbatimChar"/>
-        </w:rPr>
-        <w:t xml:space="preserve">6:  0.6564928 0.6757391  0.6941712 0.009612207</w:t>
-      </w:r>
-      <w:r>
-        <w:br/>
-      </w:r>
-      <w:r>
-        <w:rPr>
-          <w:rStyle w:val="VerbatimChar"/>
-        </w:rPr>
-        <w:t xml:space="preserve">7:  0.6044351 0.6430301  0.6789034 0.019004517</w:t>
-      </w:r>
-      <w:r>
-        <w:br/>
-      </w:r>
-      <w:r>
-        <w:rPr>
-          <w:rStyle w:val="VerbatimChar"/>
-        </w:rPr>
-        <w:t xml:space="preserve">8:         NA        NA         NA          NA</w:t>
+        <w:t xml:space="preserve">   sex      period surv.int     Tstart Tstop      delta  d       pyrs      d.pp</w:t>
+      </w:r>
+      <w:r>
+        <w:br/>
+      </w:r>
+      <w:r>
+        <w:rPr>
+          <w:rStyle w:val="VerbatimChar"/>
+        </w:rPr>
+        <w:t xml:space="preserve">1:   1 [1993,2003)       12  0.9166667     1 0.08333333 60 248.824778 63.650766</w:t>
+      </w:r>
+      <w:r>
+        <w:br/>
+      </w:r>
+      <w:r>
+        <w:rPr>
+          <w:rStyle w:val="VerbatimChar"/>
+        </w:rPr>
+        <w:t xml:space="preserve">2:   1 [1993,2003)       60  4.9166667     5 0.08333333 13 154.472450 22.833276</w:t>
+      </w:r>
+      <w:r>
+        <w:br/>
+      </w:r>
+      <w:r>
+        <w:rPr>
+          <w:rStyle w:val="VerbatimChar"/>
+        </w:rPr>
+        <w:t xml:space="preserve">3:   1 [1993,2003)      120  9.9166667    10 0.08333333  5 112.798768 10.656958</w:t>
+      </w:r>
+      <w:r>
+        <w:br/>
+      </w:r>
+      <w:r>
+        <w:rPr>
+          <w:rStyle w:val="VerbatimChar"/>
+        </w:rPr>
+        <w:t xml:space="preserve">4:   1 [1993,2003)      180 14.9166667    15 0.08333333  1  40.066222  2.495137</w:t>
+      </w:r>
+      <w:r>
+        <w:br/>
+      </w:r>
+      <w:r>
+        <w:rPr>
+          <w:rStyle w:val="VerbatimChar"/>
+        </w:rPr>
+        <w:t xml:space="preserve">5:   1 [2003,2013)       12  0.9166667     1 0.08333333 47 260.312286 49.862711</w:t>
+      </w:r>
+      <w:r>
+        <w:br/>
+      </w:r>
+      <w:r>
+        <w:rPr>
+          <w:rStyle w:val="VerbatimChar"/>
+        </w:rPr>
+        <w:t xml:space="preserve">6:   1 [2003,2013)       60  4.9166667     5 0.08333333  4  98.659993  5.202564</w:t>
+      </w:r>
+      <w:r>
+        <w:br/>
+      </w:r>
+      <w:r>
+        <w:rPr>
+          <w:rStyle w:val="VerbatimChar"/>
+        </w:rPr>
+        <w:t xml:space="preserve">7:   1 [2003,2013)      120  9.9166667    10 0.08333333  0   0.365332  0.000000</w:t>
+      </w:r>
+      <w:r>
+        <w:br/>
+      </w:r>
+      <w:r>
+        <w:rPr>
+          <w:rStyle w:val="VerbatimChar"/>
+        </w:rPr>
+        <w:t xml:space="preserve">8:   1 [2003,2013)       NA         NA    NA         NA NA         NA        NA</w:t>
+      </w:r>
+      <w:r>
+        <w:br/>
+      </w:r>
+      <w:r>
+        <w:rPr>
+          <w:rStyle w:val="VerbatimChar"/>
+        </w:rPr>
+        <w:t xml:space="preserve">      d.exp.pp    d.pp.2     pyrs.pp surv.obs.as.lo surv.obs.as surv.obs.as.hi</w:t>
+      </w:r>
+      <w:r>
+        <w:br/>
+      </w:r>
+      <w:r>
+        <w:rPr>
+          <w:rStyle w:val="VerbatimChar"/>
+        </w:rPr>
+        <w:t xml:space="preserve">1:  9.95612421 67.830645 256.7741010      0.7721363   0.7849992      0.7972344</w:t>
+      </w:r>
+      <w:r>
+        <w:br/>
+      </w:r>
+      <w:r>
+        <w:rPr>
+          <w:rStyle w:val="VerbatimChar"/>
+        </w:rPr>
+        <w:t xml:space="preserve">2: 10.44526079 67.354206 185.2233079      0.5018975   0.5177134      0.5332825</w:t>
+      </w:r>
+      <w:r>
+        <w:br/>
+      </w:r>
+      <w:r>
+        <w:rPr>
+          <w:rStyle w:val="VerbatimChar"/>
+        </w:rPr>
+        <w:t xml:space="preserve">3: 15.08950748 27.344593 168.0066044      0.3856067   0.4010478      0.4164331</w:t>
+      </w:r>
+      <w:r>
+        <w:br/>
+      </w:r>
+      <w:r>
+        <w:rPr>
+          <w:rStyle w:val="VerbatimChar"/>
+        </w:rPr>
+        <w:t xml:space="preserve">4: 12.89305701  6.225711  82.2248335      0.3077360   0.3235001      0.3393524</w:t>
+      </w:r>
+      <w:r>
+        <w:br/>
+      </w:r>
+      <w:r>
+        <w:rPr>
+          <w:rStyle w:val="VerbatimChar"/>
+        </w:rPr>
+        <w:t xml:space="preserve">5:  7.90154463 53.215723 266.6109419      0.8165912   0.8277087      0.8382208</w:t>
+      </w:r>
+      <w:r>
+        <w:br/>
+      </w:r>
+      <w:r>
+        <w:rPr>
+          <w:rStyle w:val="VerbatimChar"/>
+        </w:rPr>
+        <w:t xml:space="preserve">6:  4.98799512  6.953770 113.2821802      0.5879067   0.6043383      0.6203412</w:t>
+      </w:r>
+      <w:r>
+        <w:br/>
+      </w:r>
+      <w:r>
+        <w:rPr>
+          <w:rStyle w:val="VerbatimChar"/>
+        </w:rPr>
+        <w:t xml:space="preserve">7:  0.01376493  0.000000   0.4333571      0.4804040   0.5017128      0.5226223</w:t>
+      </w:r>
+      <w:r>
+        <w:br/>
+      </w:r>
+      <w:r>
+        <w:rPr>
+          <w:rStyle w:val="VerbatimChar"/>
+        </w:rPr>
+        <w:t xml:space="preserve">8:          NA        NA          NA             NA          NA             NA</w:t>
+      </w:r>
+      <w:r>
+        <w:br/>
+      </w:r>
+      <w:r>
+        <w:rPr>
+          <w:rStyle w:val="VerbatimChar"/>
+        </w:rPr>
+        <w:t xml:space="preserve">   SE.surv.obs.as r.pp.as.lo   r.pp.as r.pp.as.hi  SE.r.pp.as</w:t>
+      </w:r>
+      <w:r>
+        <w:br/>
+      </w:r>
+      <w:r>
+        <w:rPr>
+          <w:rStyle w:val="VerbatimChar"/>
+        </w:rPr>
+        <w:t xml:space="preserve">1:    0.006401154  0.7930900 0.8064752  0.8190961 0.006631840</w:t>
+      </w:r>
+      <w:r>
+        <w:br/>
+      </w:r>
+      <w:r>
+        <w:rPr>
+          <w:rStyle w:val="VerbatimChar"/>
+        </w:rPr>
+        <w:t xml:space="preserve">2:    0.008008062  0.5741027 0.5930722  0.6115029 0.009542744</w:t>
+      </w:r>
+      <w:r>
+        <w:br/>
+      </w:r>
+      <w:r>
+        <w:rPr>
+          <w:rStyle w:val="VerbatimChar"/>
+        </w:rPr>
+        <w:t xml:space="preserve">3:    0.007866129  0.5127324 0.5394885  0.5654465 0.013454343</w:t>
+      </w:r>
+      <w:r>
+        <w:br/>
+      </w:r>
+      <w:r>
+        <w:rPr>
+          <w:rStyle w:val="VerbatimChar"/>
+        </w:rPr>
+        <w:t xml:space="preserve">4:    0.008068372  0.4653960 0.5360451  0.6015042 0.034839317</w:t>
+      </w:r>
+      <w:r>
+        <w:br/>
+      </w:r>
+      <w:r>
+        <w:rPr>
+          <w:rStyle w:val="VerbatimChar"/>
+        </w:rPr>
+        <w:t xml:space="preserve">5:    0.005515817  0.8342032 0.8457952  0.8566479 0.005722654</w:t>
+      </w:r>
+      <w:r>
+        <w:br/>
+      </w:r>
+      <w:r>
+        <w:rPr>
+          <w:rStyle w:val="VerbatimChar"/>
+        </w:rPr>
+        <w:t xml:space="preserve">6:    0.008275263  0.6549621 0.6749420  0.6940489 0.009971536</w:t>
+      </w:r>
+      <w:r>
+        <w:br/>
+      </w:r>
+      <w:r>
+        <w:rPr>
+          <w:rStyle w:val="VerbatimChar"/>
+        </w:rPr>
+        <w:t xml:space="preserve">7:    0.010774136  0.6069758 0.6725246  0.7296206 0.031297710</w:t>
+      </w:r>
+      <w:r>
+        <w:br/>
+      </w:r>
+      <w:r>
+        <w:rPr>
+          <w:rStyle w:val="VerbatimChar"/>
+        </w:rPr>
+        <w:t xml:space="preserve">8:             NA         NA        NA         NA          NA</w:t>
+      </w:r>
+    </w:p>
+    <w:p>
+      <w:pPr>
+        <w:pStyle w:val="FirstParagraph"/>
+      </w:pPr>
+      <w:r>
+        <w:rPr>
+          <w:rStyle w:val="VerbatimChar"/>
+        </w:rPr>
+        <w:t xml:space="preserve">summary</w:t>
+      </w:r>
+      <w:r>
+        <w:t xml:space="preserve"> </w:t>
+      </w:r>
+      <w:r>
+        <w:t xml:space="preserve">prints estimates at given time points: at 1, 5, 10 and 15 years after diagnosis (column</w:t>
+      </w:r>
+      <w:r>
+        <w:t xml:space="preserve"> </w:t>
+      </w:r>
+      <w:r>
+        <w:rPr>
+          <w:rStyle w:val="VerbatimChar"/>
+        </w:rPr>
+        <w:t xml:space="preserve">Tstop</w:t>
+      </w:r>
+      <w:r>
+        <w:t xml:space="preserve">). Column</w:t>
+      </w:r>
+      <w:r>
+        <w:t xml:space="preserve"> </w:t>
+      </w:r>
+      <w:r>
+        <w:rPr>
+          <w:rStyle w:val="VerbatimChar"/>
+        </w:rPr>
+        <w:t xml:space="preserve">surv.int</w:t>
+      </w:r>
+      <w:r>
+        <w:t xml:space="preserve"> </w:t>
+      </w:r>
+      <w:r>
+        <w:t xml:space="preserve">shows the follow-up time interval (monthly intervals were defined in</w:t>
+      </w:r>
+      <w:r>
+        <w:t xml:space="preserve"> </w:t>
+      </w:r>
+      <w:r>
+        <w:rPr>
+          <w:rStyle w:val="VerbatimChar"/>
+        </w:rPr>
+        <w:t xml:space="preserve">breaks</w:t>
+      </w:r>
+      <w:r>
+        <w:t xml:space="preserve">):</w:t>
+      </w:r>
+      <w:r>
+        <w:t xml:space="preserve"> </w:t>
+      </w:r>
+      <w:r>
+        <w:t xml:space="preserve">at the end of 12th follow-up time interval</w:t>
+      </w:r>
+      <w:r>
+        <w:t xml:space="preserve"> </w:t>
+      </w:r>
+      <w:r>
+        <w:rPr>
+          <w:rStyle w:val="VerbatimChar"/>
+        </w:rPr>
+        <w:t xml:space="preserve">Tstop=1</w:t>
+      </w:r>
+      <w:r>
+        <w:t xml:space="preserve"> </w:t>
+      </w:r>
+      <w:r>
+        <w:t xml:space="preserve">(1-year survival). The length of the intervals is</w:t>
+      </w:r>
+      <w:r>
+        <w:t xml:space="preserve"> </w:t>
+      </w:r>
+      <w:r>
+        <w:rPr>
+          <w:rStyle w:val="VerbatimChar"/>
+        </w:rPr>
+        <w:t xml:space="preserve">delta</w:t>
+      </w:r>
+      <w:r>
+        <w:t xml:space="preserve"> </w:t>
+      </w:r>
+      <w:r>
+        <w:t xml:space="preserve">in years. Notice that</w:t>
+      </w:r>
+      <w:r>
+        <w:t xml:space="preserve"> </w:t>
+      </w:r>
+      <w:r>
+        <w:rPr>
+          <w:rStyle w:val="VerbatimChar"/>
+        </w:rPr>
+        <w:t xml:space="preserve">d</w:t>
+      </w:r>
+      <w:r>
+        <w:t xml:space="preserve">,</w:t>
+      </w:r>
+      <w:r>
+        <w:t xml:space="preserve"> </w:t>
+      </w:r>
+      <w:r>
+        <w:rPr>
+          <w:rStyle w:val="VerbatimChar"/>
+        </w:rPr>
+        <w:t xml:space="preserve">pyrs</w:t>
+      </w:r>
+      <w:r>
+        <w:t xml:space="preserve"> </w:t>
+      </w:r>
+      <w:r>
+        <w:t xml:space="preserve">and</w:t>
+      </w:r>
+      <w:r>
+        <w:t xml:space="preserve"> </w:t>
+      </w:r>
+      <w:r>
+        <w:rPr>
+          <w:rStyle w:val="VerbatimChar"/>
+        </w:rPr>
+        <w:t xml:space="preserve">d.exp</w:t>
+      </w:r>
+      <w:r>
+        <w:t xml:space="preserve"> </w:t>
+      </w:r>
+      <w:r>
+        <w:t xml:space="preserve">are the number of deaths, person-years and the expected number of deaths within a monthly interval only, e.g. from 11 to &lt;12 months (</w:t>
+      </w:r>
+      <w:r>
+        <w:rPr>
+          <w:rStyle w:val="VerbatimChar"/>
+        </w:rPr>
+        <w:t xml:space="preserve">surv.int=12</w:t>
+      </w:r>
+      <w:r>
+        <w:t xml:space="preserve">). The Pohar Perme estimator is based on the weighted observations</w:t>
+      </w:r>
+      <w:r>
+        <w:t xml:space="preserve"> </w:t>
+      </w:r>
+      <w:r>
+        <w:rPr>
+          <w:rStyle w:val="VerbatimChar"/>
+        </w:rPr>
+        <w:t xml:space="preserve">d.pp</w:t>
+      </w:r>
+      <w:r>
+        <w:t xml:space="preserve">,</w:t>
+      </w:r>
+      <w:r>
+        <w:t xml:space="preserve"> </w:t>
+      </w:r>
+      <w:r>
+        <w:rPr>
+          <w:rStyle w:val="VerbatimChar"/>
+        </w:rPr>
+        <w:t xml:space="preserve">pyrs.pp</w:t>
+      </w:r>
+      <w:r>
+        <w:t xml:space="preserve"> </w:t>
+      </w:r>
+      <w:r>
+        <w:t xml:space="preserve">and</w:t>
+      </w:r>
+      <w:r>
+        <w:t xml:space="preserve"> </w:t>
+      </w:r>
+      <w:r>
+        <w:rPr>
+          <w:rStyle w:val="VerbatimChar"/>
+        </w:rPr>
+        <w:t xml:space="preserve">d.exp.pp</w:t>
+      </w:r>
+      <w:r>
+        <w:t xml:space="preserve">.</w:t>
+      </w:r>
+    </w:p>
+    <w:p>
+      <w:pPr>
+        <w:pStyle w:val="BodyText"/>
+      </w:pPr>
+      <w:r>
+        <w:t xml:space="preserve">The age-standardised survival estimates (both overall survival</w:t>
+      </w:r>
+      <w:r>
+        <w:t xml:space="preserve"> </w:t>
+      </w:r>
+      <w:r>
+        <w:rPr>
+          <w:rStyle w:val="VerbatimChar"/>
+        </w:rPr>
+        <w:t xml:space="preserve">surv.obs.as</w:t>
+      </w:r>
+      <w:r>
+        <w:t xml:space="preserve"> </w:t>
+      </w:r>
+      <w:r>
+        <w:t xml:space="preserve">and relative survival</w:t>
+      </w:r>
+      <w:r>
+        <w:t xml:space="preserve"> </w:t>
+      </w:r>
+      <w:r>
+        <w:rPr>
+          <w:rStyle w:val="VerbatimChar"/>
+        </w:rPr>
+        <w:t xml:space="preserve">r.pp.as</w:t>
+      </w:r>
+      <w:r>
+        <w:t xml:space="preserve"> </w:t>
+      </w:r>
+      <w:r>
+        <w:t xml:space="preserve">(based on the Pohar Perme estimator) with 95% confidence intervals and standard errors were calculated for the two periods.</w:t>
+      </w:r>
+    </w:p>
+    <w:p>
+      <w:pPr>
+        <w:pStyle w:val="BodyText"/>
+      </w:pPr>
+      <w:r>
+        <w:t xml:space="preserve">Plot the age-standardised relative survival curves in patients diagnosed in 1993-2002 and in 2003-2012:</w:t>
       </w:r>
     </w:p>
     <w:p>

</xml_diff>